<commit_message>
minor doc edit, uploaded ppt(incomplete)
Powerpoint is 70% done, have to finish up 2nd insight and small stories
</commit_message>
<xml_diff>
--- a/4925 PROJECT FOLDER/DataMining_Proj1.docx
+++ b/4925 PROJECT FOLDER/DataMining_Proj1.docx
@@ -7,6 +7,9 @@
         <w:pStyle w:val="Heading2"/>
       </w:pPr>
       <w:r>
+        <w:t xml:space="preserve">COMP4925 - </w:t>
+      </w:r>
+      <w:r>
         <w:t>Data Mining</w:t>
       </w:r>
     </w:p>
@@ -81,7 +84,15 @@
         <w:t>San Francisco's</w:t>
       </w:r>
       <w:r>
-        <w:t xml:space="preserve"> GDP continues on a steady increase at approximately 11.92 billion a year from 2001 to 411.97 billion in 2014. </w:t>
+        <w:t xml:space="preserve"> GDP continues on a steady increase at approximately 11.92 billion </w:t>
+      </w:r>
+      <w:r>
+        <w:t>each</w:t>
+      </w:r>
+      <w:bookmarkStart w:id="0" w:name="_GoBack"/>
+      <w:bookmarkEnd w:id="0"/>
+      <w:r>
+        <w:t xml:space="preserve"> year from 2001 to 411.97 billion in 2014. </w:t>
       </w:r>
     </w:p>
     <w:p>
@@ -2180,6 +2191,7 @@
       <w:r>
         <w:rPr>
           <w:noProof/>
+          <w:lang w:val="en-CA" w:eastAsia="en-CA"/>
         </w:rPr>
         <w:drawing>
           <wp:inline distT="0" distB="0" distL="0" distR="0" wp14:anchorId="4F209B5A" wp14:editId="00DC4E8D">
@@ -2255,6 +2267,7 @@
       <w:r>
         <w:rPr>
           <w:noProof/>
+          <w:lang w:val="en-CA" w:eastAsia="en-CA"/>
         </w:rPr>
         <w:lastRenderedPageBreak/>
         <w:drawing>
@@ -2412,6 +2425,7 @@
       <w:r>
         <w:rPr>
           <w:noProof/>
+          <w:lang w:val="en-CA" w:eastAsia="en-CA"/>
         </w:rPr>
         <mc:AlternateContent>
           <mc:Choice Requires="wps">
@@ -2573,7 +2587,7 @@
             <v:path o:extrusionok="f" gradientshapeok="t" o:connecttype="rect"/>
             <o:lock v:ext="edit" aspectratio="t"/>
           </v:shapetype>
-          <v:shape id="_x0000_i1025" type="#_x0000_t75" style="width:226pt;height:187.85pt">
+          <v:shape id="_x0000_i1025" type="#_x0000_t75" style="width:225.75pt;height:188.25pt">
             <v:imagedata r:id="rId6" o:title="toppaying"/>
           </v:shape>
         </w:pict>
@@ -2586,7 +2600,7 @@
       <w:r>
         <w:lastRenderedPageBreak/>
         <w:pict>
-          <v:shape id="_x0000_i1026" type="#_x0000_t75" style="width:356.85pt;height:1in">
+          <v:shape id="_x0000_i1026" type="#_x0000_t75" style="width:357pt;height:1in">
             <v:imagedata r:id="rId7" o:title="INVESTMENT_TOP4"/>
           </v:shape>
         </w:pict>
@@ -2599,6 +2613,7 @@
       <w:r>
         <w:rPr>
           <w:noProof/>
+          <w:lang w:val="en-CA" w:eastAsia="en-CA"/>
         </w:rPr>
         <mc:AlternateContent>
           <mc:Choice Requires="wps">
@@ -2735,8 +2750,6 @@
       <w:r>
         <w:t>Top 10 paying jobs do</w:t>
       </w:r>
-      <w:bookmarkStart w:id="0" w:name="_GoBack"/>
-      <w:bookmarkEnd w:id="0"/>
       <w:r>
         <w:t xml:space="preserve"> correspond to some of what we know about San Francisco’s high number of government jobs.</w:t>
       </w:r>
@@ -3393,6 +3406,7 @@
       <w:r>
         <w:rPr>
           <w:noProof/>
+          <w:lang w:val="en-CA" w:eastAsia="en-CA"/>
         </w:rPr>
         <w:drawing>
           <wp:inline distT="0" distB="0" distL="0" distR="0" wp14:anchorId="7AEBB760" wp14:editId="1C77CCBD">
@@ -3524,10 +3538,7 @@
               <w:pStyle w:val="NoSpacing"/>
             </w:pPr>
             <w:r>
-              <w:t>It turns out that p</w:t>
-            </w:r>
-            <w:r>
-              <w:t>ublic employees that is essential to the smooth operation of a city occupies a significant portion of the overtime pay. With the transit operator and firefighter to be the top two, followed by police officer.</w:t>
+              <w:t>It turns out that public employees that is essential to the smooth operation of a city occupies a significant portion of the overtime pay. With the transit operator and firefighter to be the top two, followed by police officer.</w:t>
             </w:r>
           </w:p>
           <w:p>
@@ -3547,6 +3558,7 @@
             <w:r>
               <w:rPr>
                 <w:noProof/>
+                <w:lang w:val="en-CA" w:eastAsia="en-CA"/>
               </w:rPr>
               <w:drawing>
                 <wp:inline distT="0" distB="0" distL="0" distR="0" wp14:anchorId="16AECC6C" wp14:editId="4AE4FB1D">
@@ -5384,6 +5396,36 @@
       <w:szCs w:val="56"/>
     </w:rPr>
   </w:style>
+  <w:style w:type="paragraph" w:styleId="BalloonText">
+    <w:name w:val="Balloon Text"/>
+    <w:basedOn w:val="Normal"/>
+    <w:link w:val="BalloonTextChar"/>
+    <w:uiPriority w:val="99"/>
+    <w:semiHidden/>
+    <w:unhideWhenUsed/>
+    <w:rsid w:val="0063014E"/>
+    <w:pPr>
+      <w:spacing w:after="0" w:line="240" w:lineRule="auto"/>
+    </w:pPr>
+    <w:rPr>
+      <w:rFonts w:ascii="Segoe UI" w:hAnsi="Segoe UI" w:cs="Segoe UI"/>
+      <w:sz w:val="18"/>
+      <w:szCs w:val="18"/>
+    </w:rPr>
+  </w:style>
+  <w:style w:type="character" w:customStyle="1" w:styleId="BalloonTextChar">
+    <w:name w:val="Balloon Text Char"/>
+    <w:basedOn w:val="DefaultParagraphFont"/>
+    <w:link w:val="BalloonText"/>
+    <w:uiPriority w:val="99"/>
+    <w:semiHidden/>
+    <w:rsid w:val="0063014E"/>
+    <w:rPr>
+      <w:rFonts w:ascii="Segoe UI" w:hAnsi="Segoe UI" w:cs="Segoe UI"/>
+      <w:sz w:val="18"/>
+      <w:szCs w:val="18"/>
+    </w:rPr>
+  </w:style>
 </w:styles>
 </file>
 

</xml_diff>

<commit_message>
finished ppt and word doc
requires revision
</commit_message>
<xml_diff>
--- a/4925 PROJECT FOLDER/DataMining_Proj1.docx
+++ b/4925 PROJECT FOLDER/DataMining_Proj1.docx
@@ -89,8 +89,6 @@
       <w:r>
         <w:t>each</w:t>
       </w:r>
-      <w:bookmarkStart w:id="0" w:name="_GoBack"/>
-      <w:bookmarkEnd w:id="0"/>
       <w:r>
         <w:t xml:space="preserve"> year from 2001 to 411.97 billion in 2014. </w:t>
       </w:r>
@@ -2587,7 +2585,7 @@
             <v:path o:extrusionok="f" gradientshapeok="t" o:connecttype="rect"/>
             <o:lock v:ext="edit" aspectratio="t"/>
           </v:shapetype>
-          <v:shape id="_x0000_i1025" type="#_x0000_t75" style="width:225.75pt;height:188.25pt">
+          <v:shape id="_x0000_i1025" type="#_x0000_t75" style="width:225.5pt;height:188.15pt">
             <v:imagedata r:id="rId6" o:title="toppaying"/>
           </v:shape>
         </w:pict>
@@ -2600,7 +2598,7 @@
       <w:r>
         <w:lastRenderedPageBreak/>
         <w:pict>
-          <v:shape id="_x0000_i1026" type="#_x0000_t75" style="width:357pt;height:1in">
+          <v:shape id="_x0000_i1026" type="#_x0000_t75" style="width:357.3pt;height:1in">
             <v:imagedata r:id="rId7" o:title="INVESTMENT_TOP4"/>
           </v:shape>
         </w:pict>
@@ -3512,7 +3510,21 @@
               <w:pStyle w:val="NoSpacing"/>
             </w:pPr>
             <w:r>
-              <w:t xml:space="preserve">Are public servants for essential services working more overtime? </w:t>
+              <w:t xml:space="preserve">Are public servants </w:t>
+            </w:r>
+            <w:r>
+              <w:t>providing</w:t>
+            </w:r>
+            <w:r>
+              <w:t xml:space="preserve"> essential services working more overtime</w:t>
+            </w:r>
+            <w:r>
+              <w:t xml:space="preserve"> hours</w:t>
+            </w:r>
+            <w:bookmarkStart w:id="0" w:name="_GoBack"/>
+            <w:bookmarkEnd w:id="0"/>
+            <w:r>
+              <w:t xml:space="preserve">? </w:t>
             </w:r>
           </w:p>
           <w:p>

</xml_diff>